<commit_message>
minor changes to portfolio
</commit_message>
<xml_diff>
--- a/Portfolio.docx
+++ b/Portfolio.docx
@@ -522,7 +522,7 @@
                     <v:stroke joinstyle="miter"/>
                     <v:path gradientshapeok="t" o:connecttype="rect"/>
                   </v:shapetype>
-                  <v:shape id="Text Box 153" o:spid="_x0000_s1026" type="#_x0000_t202" style="position:absolute;margin-left:0;margin-top:0;width:8in;height:79.5pt;z-index:251661312;visibility:visible;mso-wrap-style:square;mso-width-percent:941;mso-height-percent:100;mso-top-percent:700;mso-wrap-distance-left:9pt;mso-wrap-distance-top:0;mso-wrap-distance-right:9pt;mso-wrap-distance-bottom:0;mso-position-horizontal:center;mso-position-horizontal-relative:page;mso-position-vertical-relative:page;mso-width-percent:941;mso-height-percent:100;mso-top-percent:700;mso-width-relative:page;mso-height-relative:page;v-text-anchor:top" o:gfxdata="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" filled="f" stroked="f" strokeweight=".5pt">
+                  <v:shape id="Text Box 153" o:spid="_x0000_s1026" type="#_x0000_t202" style="position:absolute;margin-left:0;margin-top:0;width:8in;height:79.5pt;z-index:251661312;visibility:visible;mso-wrap-style:square;mso-width-percent:941;mso-height-percent:100;mso-top-percent:700;mso-wrap-distance-left:9pt;mso-wrap-distance-top:0;mso-wrap-distance-right:9pt;mso-wrap-distance-bottom:0;mso-position-horizontal:center;mso-position-horizontal-relative:page;mso-position-vertical-relative:page;mso-width-percent:941;mso-height-percent:100;mso-top-percent:700;mso-width-relative:page;mso-height-relative:page;v-text-anchor:top" o:gfxdata="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" filled="f" stroked="f" strokeweight=".5pt">
                     <v:textbox style="mso-fit-shape-to-text:t" inset="126pt,0,54pt,0">
                       <w:txbxContent>
                         <w:p>
@@ -703,6 +703,7 @@
                                     <w:dataBinding w:prefixMappings="xmlns:ns0='http://purl.org/dc/elements/1.1/' xmlns:ns1='http://schemas.openxmlformats.org/package/2006/metadata/core-properties' " w:xpath="/ns1:coreProperties[1]/ns0:title[1]" w:storeItemID="{6C3C8BC8-F283-45AE-878A-BAB7291924A1}"/>
                                     <w:text w:multiLine="1"/>
                                   </w:sdtPr>
+                                  <w:sdtEndPr/>
                                   <w:sdtContent>
                                     <w:r>
                                       <w:t>Applied Data Science Portfolio</w:t>
@@ -746,6 +747,7 @@
                                   <w:dataBinding w:prefixMappings="xmlns:ns0='http://purl.org/dc/elements/1.1/' xmlns:ns1='http://schemas.openxmlformats.org/package/2006/metadata/core-properties' " w:xpath="/ns1:coreProperties[1]/ns0:creator[1]" w:storeItemID="{6C3C8BC8-F283-45AE-878A-BAB7291924A1}"/>
                                   <w:text/>
                                 </w:sdtPr>
+                                <w:sdtEndPr/>
                                 <w:sdtContent>
                                   <w:p>
                                     <w:pPr>
@@ -791,6 +793,7 @@
                                     <w:dataBinding w:prefixMappings="xmlns:ns0='http://schemas.microsoft.com/office/2006/coverPageProps' " w:xpath="/ns0:CoverPageProperties[1]/ns0:CompanyEmail[1]" w:storeItemID="{55AF091B-3C7A-41E3-B477-F2FDAA23CFDA}"/>
                                     <w:text/>
                                   </w:sdtPr>
+                                  <w:sdtEndPr/>
                                   <w:sdtContent>
                                     <w:r>
                                       <w:rPr>
@@ -853,8 +856,7 @@
               </mc:Choice>
               <mc:Fallback>
                 <w:pict>
-                  <v:shape w14:anchorId="534E7E98" id="Text Box 1" o:spid="_x0000_s1027" type="#_x0000_t202" style="position:absolute;margin-left:-52.4pt;margin-top:180pt;width:571pt;height:263.75pt;z-index:251664384;visibility:visible;mso-wrap-style:square;mso-width-percent:0;mso-height-percent:0;mso-wrap-distance-left:9pt;mso-wrap-distance-top:0;mso-wrap-distance-right:9pt;mso-wrap-distance-bottom:0;mso-position-horizontal:absolute;mso-position-horizontal-relative:margin;mso-position-vertical:absolute;mso-position-vertical-relative:margin;mso-width-percent:0;mso-height-percent:0;mso-width-relative:margin;mso-height-relative:margin;v-text-anchor:top" o:gfxdata="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" filled="f" stroked="f" strokeweight=".5pt">
-                    <v:fill o:detectmouseclick="t"/>
+                  <v:shape w14:anchorId="534E7E98" id="Text Box 1" o:spid="_x0000_s1027" type="#_x0000_t202" style="position:absolute;margin-left:-52.4pt;margin-top:180pt;width:571pt;height:263.75pt;z-index:251664384;visibility:visible;mso-wrap-style:square;mso-width-percent:0;mso-height-percent:0;mso-wrap-distance-left:9pt;mso-wrap-distance-top:0;mso-wrap-distance-right:9pt;mso-wrap-distance-bottom:0;mso-position-horizontal:absolute;mso-position-horizontal-relative:margin;mso-position-vertical:absolute;mso-position-vertical-relative:margin;mso-width-percent:0;mso-height-percent:0;mso-width-relative:margin;mso-height-relative:margin;v-text-anchor:top" o:gfxdata="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" filled="f" stroked="f" strokeweight=".5pt">
                     <v:textbox>
                       <w:txbxContent>
                         <w:p>
@@ -870,6 +872,7 @@
                               <w:dataBinding w:prefixMappings="xmlns:ns0='http://purl.org/dc/elements/1.1/' xmlns:ns1='http://schemas.openxmlformats.org/package/2006/metadata/core-properties' " w:xpath="/ns1:coreProperties[1]/ns0:title[1]" w:storeItemID="{6C3C8BC8-F283-45AE-878A-BAB7291924A1}"/>
                               <w:text w:multiLine="1"/>
                             </w:sdtPr>
+                            <w:sdtEndPr/>
                             <w:sdtContent>
                               <w:r>
                                 <w:t>Applied Data Science Portfolio</w:t>
@@ -913,6 +916,7 @@
                             <w:dataBinding w:prefixMappings="xmlns:ns0='http://purl.org/dc/elements/1.1/' xmlns:ns1='http://schemas.openxmlformats.org/package/2006/metadata/core-properties' " w:xpath="/ns1:coreProperties[1]/ns0:creator[1]" w:storeItemID="{6C3C8BC8-F283-45AE-878A-BAB7291924A1}"/>
                             <w:text/>
                           </w:sdtPr>
+                          <w:sdtEndPr/>
                           <w:sdtContent>
                             <w:p>
                               <w:pPr>
@@ -958,6 +962,7 @@
                               <w:dataBinding w:prefixMappings="xmlns:ns0='http://schemas.microsoft.com/office/2006/coverPageProps' " w:xpath="/ns0:CoverPageProperties[1]/ns0:CompanyEmail[1]" w:storeItemID="{55AF091B-3C7A-41E3-B477-F2FDAA23CFDA}"/>
                               <w:text/>
                             </w:sdtPr>
+                            <w:sdtEndPr/>
                             <w:sdtContent>
                               <w:r>
                                 <w:rPr>
@@ -1019,6 +1024,7 @@
       <w:sdtPr>
         <w:rPr>
           <w:rFonts w:asciiTheme="minorHAnsi" w:eastAsiaTheme="minorEastAsia" w:hAnsiTheme="minorHAnsi" w:cstheme="minorBidi"/>
+          <w:color w:val="auto"/>
           <w:spacing w:val="0"/>
           <w:sz w:val="22"/>
           <w:szCs w:val="22"/>
@@ -1034,7 +1040,6 @@
           <w:b/>
           <w:bCs/>
           <w:noProof/>
-          <w:color w:val="auto"/>
           <w:sz w:val="24"/>
         </w:rPr>
       </w:sdtEndPr>
@@ -1067,7 +1072,7 @@
           <w:r>
             <w:fldChar w:fldCharType="separate"/>
           </w:r>
-          <w:hyperlink w:anchor="_Toc97458963" w:history="1">
+          <w:hyperlink w:anchor="_Toc98066834" w:history="1">
             <w:r>
               <w:rPr>
                 <w:rStyle w:val="Hyperlink"/>
@@ -1094,7 +1099,7 @@
                 <w:noProof/>
                 <w:webHidden/>
               </w:rPr>
-              <w:instrText xml:space="preserve"> PAGEREF _Toc97458963 \h </w:instrText>
+              <w:instrText xml:space="preserve"> PAGEREF _Toc98066834 \h </w:instrText>
             </w:r>
             <w:r>
               <w:rPr>
@@ -1136,7 +1141,7 @@
               <w:sz w:val="22"/>
             </w:rPr>
           </w:pPr>
-          <w:hyperlink w:anchor="_Toc97458964" w:history="1">
+          <w:hyperlink w:anchor="_Toc98066835" w:history="1">
             <w:r>
               <w:rPr>
                 <w:rStyle w:val="Hyperlink"/>
@@ -1163,7 +1168,7 @@
                 <w:noProof/>
                 <w:webHidden/>
               </w:rPr>
-              <w:instrText xml:space="preserve"> PAGEREF _Toc97458964 \h </w:instrText>
+              <w:instrText xml:space="preserve"> PAGEREF _Toc98066835 \h </w:instrText>
             </w:r>
             <w:r>
               <w:rPr>
@@ -1205,7 +1210,7 @@
               <w:sz w:val="22"/>
             </w:rPr>
           </w:pPr>
-          <w:hyperlink w:anchor="_Toc97458965" w:history="1">
+          <w:hyperlink w:anchor="_Toc98066836" w:history="1">
             <w:r>
               <w:rPr>
                 <w:rStyle w:val="Hyperlink"/>
@@ -1232,7 +1237,7 @@
                 <w:noProof/>
                 <w:webHidden/>
               </w:rPr>
-              <w:instrText xml:space="preserve"> PAGEREF _Toc97458965 \h </w:instrText>
+              <w:instrText xml:space="preserve"> PAGEREF _Toc98066836 \h </w:instrText>
             </w:r>
             <w:r>
               <w:rPr>
@@ -1275,7 +1280,7 @@
               <w:sz w:val="22"/>
             </w:rPr>
           </w:pPr>
-          <w:hyperlink w:anchor="_Toc97458966" w:history="1">
+          <w:hyperlink w:anchor="_Toc98066837" w:history="1">
             <w:r>
               <w:rPr>
                 <w:rStyle w:val="Hyperlink"/>
@@ -1316,7 +1321,7 @@
                 <w:noProof/>
                 <w:webHidden/>
               </w:rPr>
-              <w:instrText xml:space="preserve"> PAGEREF _Toc97458966 \h </w:instrText>
+              <w:instrText xml:space="preserve"> PAGEREF _Toc98066837 \h </w:instrText>
             </w:r>
             <w:r>
               <w:rPr>
@@ -1359,7 +1364,7 @@
               <w:sz w:val="22"/>
             </w:rPr>
           </w:pPr>
-          <w:hyperlink w:anchor="_Toc97458967" w:history="1">
+          <w:hyperlink w:anchor="_Toc98066838" w:history="1">
             <w:r>
               <w:rPr>
                 <w:rStyle w:val="Hyperlink"/>
@@ -1400,7 +1405,7 @@
                 <w:noProof/>
                 <w:webHidden/>
               </w:rPr>
-              <w:instrText xml:space="preserve"> PAGEREF _Toc97458967 \h </w:instrText>
+              <w:instrText xml:space="preserve"> PAGEREF _Toc98066838 \h </w:instrText>
             </w:r>
             <w:r>
               <w:rPr>
@@ -1443,7 +1448,7 @@
               <w:sz w:val="22"/>
             </w:rPr>
           </w:pPr>
-          <w:hyperlink w:anchor="_Toc97458968" w:history="1">
+          <w:hyperlink w:anchor="_Toc98066839" w:history="1">
             <w:r>
               <w:rPr>
                 <w:rStyle w:val="Hyperlink"/>
@@ -1463,7 +1468,7 @@
                 <w:rStyle w:val="Hyperlink"/>
                 <w:noProof/>
               </w:rPr>
-              <w:t>Covid’s Public Sentiment</w:t>
+              <w:t>Public Sentiment Towards COVID-19</w:t>
             </w:r>
             <w:r>
               <w:rPr>
@@ -1484,7 +1489,7 @@
                 <w:noProof/>
                 <w:webHidden/>
               </w:rPr>
-              <w:instrText xml:space="preserve"> PAGEREF _Toc97458968 \h </w:instrText>
+              <w:instrText xml:space="preserve"> PAGEREF _Toc98066839 \h </w:instrText>
             </w:r>
             <w:r>
               <w:rPr>
@@ -1527,7 +1532,7 @@
               <w:sz w:val="22"/>
             </w:rPr>
           </w:pPr>
-          <w:hyperlink w:anchor="_Toc97458969" w:history="1">
+          <w:hyperlink w:anchor="_Toc98066840" w:history="1">
             <w:r>
               <w:rPr>
                 <w:rStyle w:val="Hyperlink"/>
@@ -1568,7 +1573,7 @@
                 <w:noProof/>
                 <w:webHidden/>
               </w:rPr>
-              <w:instrText xml:space="preserve"> PAGEREF _Toc97458969 \h </w:instrText>
+              <w:instrText xml:space="preserve"> PAGEREF _Toc98066840 \h </w:instrText>
             </w:r>
             <w:r>
               <w:rPr>
@@ -1603,6 +1608,7 @@
           <w:pPr>
             <w:pStyle w:val="TOC2"/>
             <w:tabs>
+              <w:tab w:val="left" w:pos="660"/>
               <w:tab w:val="right" w:leader="dot" w:pos="9350"/>
             </w:tabs>
             <w:rPr>
@@ -1610,13 +1616,27 @@
               <w:sz w:val="22"/>
             </w:rPr>
           </w:pPr>
-          <w:hyperlink w:anchor="_Toc97458970" w:history="1">
+          <w:hyperlink w:anchor="_Toc98066841" w:history="1">
             <w:r>
               <w:rPr>
                 <w:rStyle w:val="Hyperlink"/>
                 <w:noProof/>
               </w:rPr>
-              <w:t>E. Marvel Cinematic Universe Search Engine</w:t>
+              <w:t>E.</w:t>
+            </w:r>
+            <w:r>
+              <w:rPr>
+                <w:noProof/>
+                <w:sz w:val="22"/>
+              </w:rPr>
+              <w:tab/>
+            </w:r>
+            <w:r>
+              <w:rPr>
+                <w:rStyle w:val="Hyperlink"/>
+                <w:noProof/>
+              </w:rPr>
+              <w:t>Marvel Cinematic Universe Search Engine</w:t>
             </w:r>
             <w:r>
               <w:rPr>
@@ -1637,7 +1657,7 @@
                 <w:noProof/>
                 <w:webHidden/>
               </w:rPr>
-              <w:instrText xml:space="preserve"> PAGEREF _Toc97458970 \h </w:instrText>
+              <w:instrText xml:space="preserve"> PAGEREF _Toc98066841 \h </w:instrText>
             </w:r>
             <w:r>
               <w:rPr>
@@ -1697,7 +1717,7 @@
       <w:pPr>
         <w:pStyle w:val="Heading1"/>
       </w:pPr>
-      <w:bookmarkStart w:id="0" w:name="_Toc97458963"/>
+      <w:bookmarkStart w:id="0" w:name="_Toc98066834"/>
       <w:r>
         <w:lastRenderedPageBreak/>
         <w:t>I. Introduction</w:t>
@@ -2096,7 +2116,7 @@
       <w:pPr>
         <w:pStyle w:val="Heading1"/>
       </w:pPr>
-      <w:bookmarkStart w:id="1" w:name="_Toc97458964"/>
+      <w:bookmarkStart w:id="1" w:name="_Toc98066835"/>
       <w:r>
         <w:t>I</w:t>
       </w:r>
@@ -2461,7 +2481,7 @@
       <w:pPr>
         <w:pStyle w:val="Heading1"/>
       </w:pPr>
-      <w:bookmarkStart w:id="2" w:name="_Toc97458965"/>
+      <w:bookmarkStart w:id="2" w:name="_Toc98066836"/>
       <w:r>
         <w:lastRenderedPageBreak/>
         <w:t xml:space="preserve">III. </w:t>
@@ -2732,7 +2752,7 @@
           <w:numId w:val="2"/>
         </w:numPr>
       </w:pPr>
-      <w:bookmarkStart w:id="3" w:name="_Toc97458966"/>
+      <w:bookmarkStart w:id="3" w:name="_Toc98066837"/>
       <w:r>
         <w:t xml:space="preserve">Historical Database of NFL </w:t>
       </w:r>
@@ -3237,7 +3257,7 @@
           <w:numId w:val="2"/>
         </w:numPr>
       </w:pPr>
-      <w:bookmarkStart w:id="4" w:name="_Toc97458967"/>
+      <w:bookmarkStart w:id="4" w:name="_Toc98066838"/>
       <w:r>
         <w:t>NFL Game Analysis and Prediction</w:t>
       </w:r>
@@ -3660,17 +3680,17 @@
           <w:numId w:val="2"/>
         </w:numPr>
       </w:pPr>
-      <w:bookmarkStart w:id="5" w:name="_Toc97458968"/>
+      <w:bookmarkStart w:id="5" w:name="_Toc98066839"/>
       <w:r>
         <w:t>Public</w:t>
       </w:r>
       <w:r>
         <w:t xml:space="preserve"> Sentiment</w:t>
       </w:r>
+      <w:r>
+        <w:t xml:space="preserve"> Towards COVID-19</w:t>
+      </w:r>
       <w:bookmarkEnd w:id="5"/>
-      <w:r>
-        <w:t xml:space="preserve"> Towards COVID-19</w:t>
-      </w:r>
     </w:p>
     <w:p>
       <w:pPr>
@@ -4210,7 +4230,7 @@
           <w:numId w:val="2"/>
         </w:numPr>
       </w:pPr>
-      <w:bookmarkStart w:id="6" w:name="_Toc97458969"/>
+      <w:bookmarkStart w:id="6" w:name="_Toc98066840"/>
       <w:r>
         <w:t xml:space="preserve">Flower </w:t>
       </w:r>
@@ -4408,7 +4428,15 @@
         <w:t xml:space="preserve">The industry standard of the Inception </w:t>
       </w:r>
       <w:r>
-        <w:t xml:space="preserve">pre-trained model topped the other’s by maintaining the highest accuracy across all of the other models. </w:t>
+        <w:t xml:space="preserve">pre-trained model topped the other’s by maintaining the highest accuracy across </w:t>
+      </w:r>
+      <w:proofErr w:type="gramStart"/>
+      <w:r>
+        <w:t>all of</w:t>
+      </w:r>
+      <w:proofErr w:type="gramEnd"/>
+      <w:r>
+        <w:t xml:space="preserve"> the other models. </w:t>
       </w:r>
     </w:p>
     <w:p>
@@ -4792,24 +4820,28 @@
           <w:sz w:val="22"/>
           <w:szCs w:val="22"/>
         </w:rPr>
-        <w:t>IST 718 Final Group Project Statement.dox</w:t>
-      </w:r>
+        <w:t xml:space="preserve">IST 718 Final Group Project </w:t>
+      </w:r>
+      <w:proofErr w:type="spellStart"/>
+      <w:r>
+        <w:rPr>
+          <w:sz w:val="22"/>
+          <w:szCs w:val="22"/>
+        </w:rPr>
+        <w:t>Statement.dox</w:t>
+      </w:r>
+      <w:proofErr w:type="spellEnd"/>
     </w:p>
     <w:p/>
     <w:p>
       <w:pPr>
         <w:pStyle w:val="Heading2"/>
-      </w:pPr>
-      <w:bookmarkStart w:id="7" w:name="_Toc97458970"/>
-      <w:r>
-        <w:t>E</w:t>
-      </w:r>
-      <w:r>
-        <w:t>.</w:t>
-      </w:r>
-      <w:r>
-        <w:t xml:space="preserve"> </w:t>
-      </w:r>
+        <w:numPr>
+          <w:ilvl w:val="0"/>
+          <w:numId w:val="2"/>
+        </w:numPr>
+      </w:pPr>
+      <w:bookmarkStart w:id="7" w:name="_Toc98066841"/>
       <w:r>
         <w:t>Marvel Cinematic Universe Search Engine</w:t>
       </w:r>
@@ -5508,11 +5540,7 @@
                                 <w:dataBinding w:prefixMappings="xmlns:ns0='http://purl.org/dc/elements/1.1/' xmlns:ns1='http://schemas.openxmlformats.org/package/2006/metadata/core-properties' " w:xpath="/ns1:coreProperties[1]/ns0:title[1]" w:storeItemID="{6C3C8BC8-F283-45AE-878A-BAB7291924A1}"/>
                                 <w:text/>
                               </w:sdtPr>
-                              <w:sdtEndPr>
-                                <w:rPr>
-                                  <w:color w:val="C45911" w:themeColor="accent2" w:themeShade="BF"/>
-                                </w:rPr>
-                              </w:sdtEndPr>
+                              <w:sdtEndPr/>
                               <w:sdtContent>
                                 <w:r>
                                   <w:rPr>
@@ -5614,11 +5642,7 @@
                           <w:dataBinding w:prefixMappings="xmlns:ns0='http://purl.org/dc/elements/1.1/' xmlns:ns1='http://schemas.openxmlformats.org/package/2006/metadata/core-properties' " w:xpath="/ns1:coreProperties[1]/ns0:title[1]" w:storeItemID="{6C3C8BC8-F283-45AE-878A-BAB7291924A1}"/>
                           <w:text/>
                         </w:sdtPr>
-                        <w:sdtEndPr>
-                          <w:rPr>
-                            <w:color w:val="C45911" w:themeColor="accent2" w:themeShade="BF"/>
-                          </w:rPr>
-                        </w:sdtEndPr>
+                        <w:sdtEndPr/>
                         <w:sdtContent>
                           <w:r>
                             <w:rPr>

</xml_diff>